<commit_message>
update document untill jurnal
</commit_message>
<xml_diff>
--- a/document/DAFTAR PUSTAKA/DAFTAR PUSTAKA.docx
+++ b/document/DAFTAR PUSTAKA/DAFTAR PUSTAKA.docx
@@ -45,9 +45,8 @@
           </w:r>
         </w:p>
         <w:p>
-          <w:pPr>
-            <w:spacing w:line="360" w:lineRule="auto"/>
-          </w:pPr>
+          <w:bookmarkStart w:id="0" w:name="_GoBack"/>
+          <w:bookmarkEnd w:id="0"/>
         </w:p>
         <w:sdt>
           <w:sdtPr>
@@ -183,7 +182,27 @@
                   <w:sz w:val="24"/>
                   <w:szCs w:val="24"/>
                 </w:rPr>
-                <w:t xml:space="preserve">Márquez-Vera, C., Cano, A., Romero, C., &amp; Ventura, S. (2013). Predicting student failure at school using genetic programming and different data mining approaches with high dimensional and imbalanced data. </w:t>
+                <w:t>Márquez-Vera, C., Cano, A., Romero, C., &amp; Ventura, S. (201</w:t>
+              </w:r>
+              <w:r>
+                <w:rPr>
+                  <w:rFonts w:ascii="Times New Roman" w:hAnsi="Times New Roman" w:cs="Times New Roman"/>
+                  <w:noProof/>
+                  <w:color w:val="000000" w:themeColor="text1"/>
+                  <w:sz w:val="24"/>
+                  <w:szCs w:val="24"/>
+                </w:rPr>
+                <w:t>2</w:t>
+              </w:r>
+              <w:r>
+                <w:rPr>
+                  <w:rFonts w:ascii="Times New Roman" w:hAnsi="Times New Roman" w:cs="Times New Roman"/>
+                  <w:noProof/>
+                  <w:color w:val="000000" w:themeColor="text1"/>
+                  <w:sz w:val="24"/>
+                  <w:szCs w:val="24"/>
+                </w:rPr>
+                <w:t xml:space="preserve">). Predicting student failure at school using genetic programming and different data mining approaches with high dimensional and imbalanced data. </w:t>
               </w:r>
               <w:r>
                 <w:rPr>
@@ -375,8 +394,6 @@
           <w:szCs w:val="24"/>
         </w:rPr>
       </w:pPr>
-      <w:bookmarkStart w:id="0" w:name="_GoBack"/>
-      <w:bookmarkEnd w:id="0"/>
     </w:p>
     <w:sectPr>
       <w:footerReference w:type="default" r:id="rId8"/>
@@ -1732,7 +1749,7 @@
 </file>
 
 <file path=customXml/itemProps1.xml><?xml version="1.0" encoding="utf-8"?>
-<ds:datastoreItem xmlns:ds="http://schemas.openxmlformats.org/officeDocument/2006/customXml" ds:itemID="{9C7BA9A3-C482-4913-B6BF-DC6AFC938D97}">
+<ds:datastoreItem xmlns:ds="http://schemas.openxmlformats.org/officeDocument/2006/customXml" ds:itemID="{19F27D35-AB09-4048-A532-58E9597D69CB}">
   <ds:schemaRefs>
     <ds:schemaRef ds:uri="http://schemas.openxmlformats.org/officeDocument/2006/bibliography"/>
   </ds:schemaRefs>

</xml_diff>